<commit_message>
update documentation to account for verify_md5.py
</commit_message>
<xml_diff>
--- a/make_md5_docs.docx
+++ b/make_md5_docs.docx
@@ -14,8 +14,6 @@
       <w:r>
         <w:t>, Haidar Hadi</w:t>
       </w:r>
-      <w:bookmarkStart w:id="0" w:name="_GoBack"/>
-      <w:bookmarkEnd w:id="0"/>
     </w:p>
     <w:p>
       <w:r>
@@ -47,19 +45,7 @@
     <w:p/>
     <w:p>
       <w:r>
-        <w:t xml:space="preserve">This </w:t>
-      </w:r>
-      <w:r>
-        <w:t xml:space="preserve">memo </w:t>
-      </w:r>
-      <w:r>
-        <w:t xml:space="preserve">follows oral discussions </w:t>
-      </w:r>
-      <w:r>
-        <w:t xml:space="preserve">between A/V staff </w:t>
-      </w:r>
-      <w:r>
-        <w:t>about checksums, especially being able to create checksums on the lab Mac that can then be validated by FastSum on a Windows computer. The crux of the problem is that FastSum expects a file index following the hexadecimal hash code, while every Mac-based MD5 generator does not create a similar index, including SMPL’s workflows.</w:t>
+        <w:t>This memo follows oral discussions between A/V staff about checksums, especially being able to create checksums on the lab Mac that can then be validated by FastSum on a Windows computer. The crux of the problem is that FastSum expects a file index following the hexadecimal hash code, while every Mac-based MD5 generator does not create a similar index, including SMPL’s workflows.</w:t>
       </w:r>
     </w:p>
     <w:p>
@@ -81,10 +67,7 @@
         <w:spacing w:before="240"/>
       </w:pPr>
       <w:r>
-        <w:t xml:space="preserve">I (Jim) </w:t>
-      </w:r>
-      <w:r>
-        <w:t xml:space="preserve">wrote a script </w:t>
+        <w:t xml:space="preserve">I (Jim) wrote a script </w:t>
       </w:r>
       <w:r>
         <w:t xml:space="preserve">(make_md5.py) </w:t>
@@ -95,10 +78,7 @@
     </w:p>
     <w:p>
       <w:r>
-        <w:t>Presently, y</w:t>
-      </w:r>
-      <w:r>
-        <w:t>ou can find this script and some examples on the box.com folder “MD5 Generator for Mac.”</w:t>
+        <w:t>Presently, you can find this script and some examples on the box.com folder “MD5 Generator for Mac.”</w:t>
       </w:r>
       <w:r>
         <w:t xml:space="preserve"> If you open up the two different MD5 files—one made by Python, one by FastSum—in a text editor of your choice, you’ll see that they’re virtually identical.</w:t>
@@ -125,10 +105,7 @@
         <w:t xml:space="preserve"> in that folder</w:t>
       </w:r>
       <w:r>
-        <w:t xml:space="preserve">. </w:t>
-      </w:r>
-      <w:r>
-        <w:t>If MD5 files already exist for a given file, the script does not overwrite them.</w:t>
+        <w:t>. If MD5 files already exist for a given file, the script does not overwrite them.</w:t>
       </w:r>
     </w:p>
     <w:p>
@@ -348,6 +325,100 @@
           <w:rFonts w:cs="Courier New"/>
         </w:rPr>
         <w:t>At the end, it will display “Done!” The files are then OK to move to the server, etc.</w:t>
+      </w:r>
+    </w:p>
+    <w:p>
+      <w:pPr>
+        <w:pBdr>
+          <w:bottom w:val="single" w:sz="6" w:space="1" w:color="auto"/>
+        </w:pBdr>
+      </w:pPr>
+    </w:p>
+    <w:p>
+      <w:pPr>
+        <w:rPr>
+          <w:b/>
+        </w:rPr>
+      </w:pPr>
+    </w:p>
+    <w:p>
+      <w:pPr>
+        <w:rPr>
+          <w:b/>
+        </w:rPr>
+      </w:pPr>
+      <w:r>
+        <w:rPr>
+          <w:b/>
+        </w:rPr>
+        <w:t>ADDENDUM - 25 May 2016</w:t>
+      </w:r>
+    </w:p>
+    <w:p>
+      <w:r>
+        <w:t>I went ahead and wrote a companion script, verify_md5.py for local verification of checksums.</w:t>
+      </w:r>
+    </w:p>
+    <w:p>
+      <w:pPr>
+        <w:rPr>
+          <w:b/>
+        </w:rPr>
+      </w:pPr>
+      <w:r>
+        <w:rPr>
+          <w:b/>
+        </w:rPr>
+        <w:t>How It Works:</w:t>
+      </w:r>
+    </w:p>
+    <w:p>
+      <w:r>
+        <w:t xml:space="preserve">The script takes a folder to be processed and </w:t>
+      </w:r>
+      <w:r>
+        <w:t xml:space="preserve">finds all of the </w:t>
+      </w:r>
+      <w:r>
+        <w:t xml:space="preserve">external .md5’s in </w:t>
+      </w:r>
+      <w:r>
+        <w:t>the</w:t>
+      </w:r>
+      <w:r>
+        <w:t xml:space="preserve"> folder. </w:t>
+      </w:r>
+      <w:r>
+        <w:t xml:space="preserve"> It then checks to see if that checksum is valid.</w:t>
+      </w:r>
+    </w:p>
+    <w:p>
+      <w:r>
+        <w:t>IMPORTANT: It totally ignores files without checksums.</w:t>
+      </w:r>
+    </w:p>
+    <w:p>
+      <w:r>
+        <w:t>At the end, it tells you what verified and what did not verify.</w:t>
+      </w:r>
+      <w:bookmarkStart w:id="0" w:name="_GoBack"/>
+      <w:bookmarkEnd w:id="0"/>
+    </w:p>
+    <w:p>
+      <w:r>
+        <w:t xml:space="preserve">It </w:t>
+      </w:r>
+      <w:r>
+        <w:t>does not</w:t>
+      </w:r>
+      <w:r>
+        <w:t xml:space="preserve"> process sub-folders </w:t>
+      </w:r>
+      <w:r>
+        <w:t>at this time</w:t>
+      </w:r>
+      <w:r>
+        <w:t>. As your workflows change, if such sub-folder processing is necessary, we can explore adding that, though that may take some time.</w:t>
       </w:r>
     </w:p>
     <w:p/>

</xml_diff>